<commit_message>
restructured the aim and objective
</commit_message>
<xml_diff>
--- a/MODINAH PROJECT.docx
+++ b/MODINAH PROJECT.docx
@@ -650,18 +650,7 @@
           <w:szCs w:val="24"/>
           <w:lang w:val="en-US" w:eastAsia="zh-CN" w:bidi="ar"/>
         </w:rPr>
-        <w:t xml:space="preserve"> se</w:t>
-      </w:r>
-      <w:bookmarkStart w:id="0" w:name="_GoBack"/>
-      <w:bookmarkEnd w:id="0"/>
-      <w:r>
-        <w:rPr>
-          <w:rFonts w:ascii="Times New Roman" w:eastAsia="SimSun" w:hAnsi="Times New Roman" w:cs="Times New Roman"/>
-          <w:sz w:val="24"/>
-          <w:szCs w:val="24"/>
-          <w:lang w:val="en-US" w:eastAsia="zh-CN" w:bidi="ar"/>
-        </w:rPr>
-        <w:t xml:space="preserve">curity and correspondingly, the measures to curb the situation </w:t>
+        <w:t xml:space="preserve"> security and correspondingly, the measures to curb the situation </w:t>
       </w:r>
       <w:r>
         <w:rPr>
@@ -757,196 +746,39 @@
           <w:sz w:val="24"/>
           <w:szCs w:val="24"/>
         </w:rPr>
-        <w:t>As cybercrime incidents are on the increase, and it menace is affecting both Government</w:t>
-      </w:r>
-      <w:r>
-        <w:rPr>
-          <w:rFonts w:ascii="Times New Roman" w:hAnsi="Times New Roman" w:cs="Times New Roman"/>
-          <w:sz w:val="24"/>
-          <w:szCs w:val="24"/>
-        </w:rPr>
-        <w:t xml:space="preserve"> </w:t>
-      </w:r>
-      <w:r>
-        <w:rPr>
-          <w:rFonts w:ascii="Times New Roman" w:hAnsi="Times New Roman" w:cs="Times New Roman"/>
-          <w:sz w:val="24"/>
-          <w:szCs w:val="24"/>
-        </w:rPr>
-        <w:t>organizations, Individuals and businesses, the main aim of this research will be to find out the</w:t>
-      </w:r>
-    </w:p>
-    <w:p>
-      <w:pPr>
-        <w:spacing w:line="360" w:lineRule="auto"/>
-        <w:jc w:val="both"/>
-        <w:rPr>
-          <w:rFonts w:ascii="Times New Roman" w:hAnsi="Times New Roman" w:cs="Times New Roman"/>
-          <w:sz w:val="24"/>
-          <w:szCs w:val="24"/>
-        </w:rPr>
-      </w:pPr>
-      <w:r>
-        <w:rPr>
-          <w:rFonts w:ascii="Times New Roman" w:hAnsi="Times New Roman" w:cs="Times New Roman"/>
-          <w:sz w:val="24"/>
-          <w:szCs w:val="24"/>
-        </w:rPr>
-        <w:t>truth which about cybercrime that is hidden and which has not been discovered as yet as it relate</w:t>
-      </w:r>
-      <w:r>
-        <w:rPr>
-          <w:rFonts w:ascii="Times New Roman" w:hAnsi="Times New Roman" w:cs="Times New Roman"/>
-          <w:sz w:val="24"/>
-          <w:szCs w:val="24"/>
-        </w:rPr>
-        <w:t xml:space="preserve"> </w:t>
-      </w:r>
-      <w:r>
-        <w:rPr>
-          <w:rFonts w:ascii="Times New Roman" w:hAnsi="Times New Roman" w:cs="Times New Roman"/>
-          <w:sz w:val="24"/>
-          <w:szCs w:val="24"/>
-        </w:rPr>
-        <w:t>to the rate of increase, the sophistication of attack, motivation of the cybercriminals and</w:t>
-      </w:r>
-      <w:r>
-        <w:rPr>
-          <w:rFonts w:ascii="Times New Roman" w:hAnsi="Times New Roman" w:cs="Times New Roman"/>
-          <w:sz w:val="24"/>
-          <w:szCs w:val="24"/>
-        </w:rPr>
-        <w:t xml:space="preserve"> </w:t>
-      </w:r>
-      <w:r>
-        <w:rPr>
-          <w:rFonts w:ascii="Times New Roman" w:hAnsi="Times New Roman" w:cs="Times New Roman"/>
-          <w:sz w:val="24"/>
-          <w:szCs w:val="24"/>
-        </w:rPr>
-        <w:t>ultimately find a way of reducing cybercrime activities and it effect on businesses to the barest</w:t>
-      </w:r>
-      <w:r>
-        <w:rPr>
-          <w:rFonts w:ascii="Times New Roman" w:hAnsi="Times New Roman" w:cs="Times New Roman"/>
-          <w:sz w:val="24"/>
-          <w:szCs w:val="24"/>
-        </w:rPr>
-        <w:t xml:space="preserve"> </w:t>
-      </w:r>
-      <w:r>
-        <w:rPr>
-          <w:rFonts w:ascii="Times New Roman" w:hAnsi="Times New Roman" w:cs="Times New Roman"/>
-          <w:sz w:val="24"/>
-          <w:szCs w:val="24"/>
-        </w:rPr>
-        <w:t>minimum. Where prevention and control is not totally possible, the research will focus on</w:t>
-      </w:r>
-      <w:r>
-        <w:rPr>
-          <w:rFonts w:ascii="Times New Roman" w:hAnsi="Times New Roman" w:cs="Times New Roman"/>
-          <w:sz w:val="24"/>
-          <w:szCs w:val="24"/>
-        </w:rPr>
-        <w:t xml:space="preserve"> </w:t>
-      </w:r>
-      <w:r>
-        <w:rPr>
-          <w:rFonts w:ascii="Times New Roman" w:hAnsi="Times New Roman" w:cs="Times New Roman"/>
-          <w:sz w:val="24"/>
-          <w:szCs w:val="24"/>
-        </w:rPr>
-        <w:t xml:space="preserve">deterrent </w:t>
-      </w:r>
-      <w:r>
-        <w:rPr>
-          <w:rFonts w:ascii="Times New Roman" w:hAnsi="Times New Roman" w:cs="Times New Roman"/>
-          <w:sz w:val="24"/>
-          <w:szCs w:val="24"/>
-        </w:rPr>
-        <w:t>measures like recommending maximum and appropriate punishment for offenders. In</w:t>
-      </w:r>
-      <w:r>
-        <w:rPr>
-          <w:rFonts w:ascii="Times New Roman" w:hAnsi="Times New Roman" w:cs="Times New Roman"/>
-          <w:sz w:val="24"/>
-          <w:szCs w:val="24"/>
-        </w:rPr>
-        <w:t xml:space="preserve"> </w:t>
-      </w:r>
-      <w:r>
-        <w:rPr>
-          <w:rFonts w:ascii="Times New Roman" w:hAnsi="Times New Roman" w:cs="Times New Roman"/>
-          <w:sz w:val="24"/>
-          <w:szCs w:val="24"/>
-        </w:rPr>
-        <w:t>this regard, the research will review the existing law and suggest amendments where necessary,</w:t>
-      </w:r>
-      <w:r>
-        <w:rPr>
-          <w:rFonts w:ascii="Times New Roman" w:hAnsi="Times New Roman" w:cs="Times New Roman"/>
-          <w:sz w:val="24"/>
-          <w:szCs w:val="24"/>
-        </w:rPr>
-        <w:t xml:space="preserve"> </w:t>
-      </w:r>
-      <w:r>
-        <w:rPr>
-          <w:rFonts w:ascii="Times New Roman" w:hAnsi="Times New Roman" w:cs="Times New Roman"/>
-          <w:sz w:val="24"/>
-          <w:szCs w:val="24"/>
-        </w:rPr>
-        <w:t>develop a detail and acceptable measures of tracking the cyber criminals (tracing the hacker to</w:t>
-      </w:r>
-      <w:r>
-        <w:rPr>
-          <w:rFonts w:ascii="Times New Roman" w:hAnsi="Times New Roman" w:cs="Times New Roman"/>
-          <w:sz w:val="24"/>
-          <w:szCs w:val="24"/>
-        </w:rPr>
-        <w:t xml:space="preserve"> </w:t>
-      </w:r>
-      <w:r>
-        <w:rPr>
-          <w:rFonts w:ascii="Times New Roman" w:hAnsi="Times New Roman" w:cs="Times New Roman"/>
-          <w:sz w:val="24"/>
-          <w:szCs w:val="24"/>
-        </w:rPr>
-        <w:t>the cyber space). Cyber Forensic techniques are the deal here. The research will be both</w:t>
-      </w:r>
-      <w:r>
-        <w:rPr>
-          <w:rFonts w:ascii="Times New Roman" w:hAnsi="Times New Roman" w:cs="Times New Roman"/>
-          <w:sz w:val="24"/>
-          <w:szCs w:val="24"/>
-        </w:rPr>
-        <w:t xml:space="preserve"> </w:t>
-      </w:r>
-      <w:r>
-        <w:rPr>
-          <w:rFonts w:ascii="Times New Roman" w:hAnsi="Times New Roman" w:cs="Times New Roman"/>
-          <w:sz w:val="24"/>
-          <w:szCs w:val="24"/>
-        </w:rPr>
-        <w:t xml:space="preserve">descriptive and exploratory or </w:t>
-      </w:r>
-      <w:proofErr w:type="spellStart"/>
-      <w:r>
-        <w:rPr>
-          <w:rFonts w:ascii="Times New Roman" w:hAnsi="Times New Roman" w:cs="Times New Roman"/>
-          <w:sz w:val="24"/>
-          <w:szCs w:val="24"/>
-        </w:rPr>
-        <w:t>formulative</w:t>
-      </w:r>
-      <w:proofErr w:type="spellEnd"/>
-      <w:r>
-        <w:rPr>
-          <w:rFonts w:ascii="Times New Roman" w:hAnsi="Times New Roman" w:cs="Times New Roman"/>
-          <w:sz w:val="24"/>
-          <w:szCs w:val="24"/>
-        </w:rPr>
-        <w:t xml:space="preserve"> in nature.</w:t>
+        <w:t>As</w:t>
+      </w:r>
+      <w:r>
+        <w:rPr>
+          <w:rFonts w:ascii="Times New Roman" w:hAnsi="Times New Roman" w:cs="Times New Roman"/>
+          <w:sz w:val="24"/>
+          <w:szCs w:val="24"/>
+        </w:rPr>
+        <w:t xml:space="preserve"> cybercrime incidents are</w:t>
+      </w:r>
+      <w:r>
+        <w:rPr>
+          <w:rFonts w:ascii="Times New Roman" w:hAnsi="Times New Roman" w:cs="Times New Roman"/>
+          <w:sz w:val="24"/>
+          <w:szCs w:val="24"/>
+        </w:rPr>
+        <w:t xml:space="preserve"> increase</w:t>
+      </w:r>
+      <w:r>
+        <w:rPr>
+          <w:rFonts w:ascii="Times New Roman" w:hAnsi="Times New Roman" w:cs="Times New Roman"/>
+          <w:sz w:val="24"/>
+          <w:szCs w:val="24"/>
+        </w:rPr>
+        <w:t xml:space="preserve"> every day, the aim of this project is to reduce and eliminate cybercrime activities in the academic institutions network</w:t>
+      </w:r>
+      <w:r>
+        <w:rPr>
+          <w:rFonts w:ascii="Times New Roman" w:hAnsi="Times New Roman" w:cs="Times New Roman"/>
+          <w:sz w:val="24"/>
+          <w:szCs w:val="24"/>
+        </w:rPr>
+        <w:t xml:space="preserve"> most especially in LAUTECH.</w:t>
       </w:r>
     </w:p>
     <w:p>
@@ -971,115 +803,214 @@
           <w:sz w:val="24"/>
           <w:szCs w:val="24"/>
         </w:rPr>
-        <w:t>OBJE</w:t>
-      </w:r>
-      <w:r>
-        <w:rPr>
-          <w:rFonts w:ascii="Times New Roman" w:hAnsi="Times New Roman" w:cs="Times New Roman"/>
-          <w:b/>
-          <w:sz w:val="24"/>
-          <w:szCs w:val="24"/>
-        </w:rPr>
-        <w:t>TIVES OF THE STUDY</w:t>
-      </w:r>
-    </w:p>
-    <w:p>
-      <w:pPr>
-        <w:pStyle w:val="NormalWeb"/>
+        <w:t>Objectives of the study</w:t>
+      </w:r>
+    </w:p>
+    <w:p>
+      <w:pPr>
+        <w:pStyle w:val="ListParagraph"/>
         <w:numPr>
           <w:ilvl w:val="0"/>
-          <w:numId w:val="2"/>
+          <w:numId w:val="3"/>
         </w:numPr>
-        <w:spacing w:line="360" w:lineRule="auto"/>
-        <w:ind w:left="567"/>
-        <w:jc w:val="both"/>
-      </w:pPr>
-      <w:r>
-        <w:t>This study aims at i</w:t>
-      </w:r>
-      <w:r>
-        <w:t xml:space="preserve">dentifying the various forms of </w:t>
-      </w:r>
-      <w:r>
-        <w:t>cybercrimes adopted by criminals in recent days</w:t>
-      </w:r>
-      <w:r>
+        <w:ind w:hanging="819"/>
+        <w:rPr>
+          <w:rFonts w:ascii="Times New Roman" w:hAnsi="Times New Roman" w:cs="Times New Roman"/>
+          <w:sz w:val="24"/>
+          <w:szCs w:val="24"/>
+        </w:rPr>
+      </w:pPr>
+      <w:r>
+        <w:rPr>
+          <w:rFonts w:ascii="Times New Roman" w:hAnsi="Times New Roman" w:cs="Times New Roman"/>
+          <w:sz w:val="24"/>
+          <w:szCs w:val="24"/>
+        </w:rPr>
+        <w:t>To reduce the cybercrime activities in the academic institutions</w:t>
+      </w:r>
+      <w:r>
+        <w:rPr>
+          <w:rFonts w:ascii="Times New Roman" w:hAnsi="Times New Roman" w:cs="Times New Roman"/>
+          <w:sz w:val="24"/>
+          <w:szCs w:val="24"/>
+        </w:rPr>
         <w:t>.</w:t>
       </w:r>
     </w:p>
     <w:p>
       <w:pPr>
-        <w:pStyle w:val="NormalWeb"/>
+        <w:pStyle w:val="ListParagraph"/>
         <w:numPr>
           <w:ilvl w:val="0"/>
-          <w:numId w:val="2"/>
+          <w:numId w:val="3"/>
         </w:numPr>
-        <w:spacing w:line="360" w:lineRule="auto"/>
-        <w:ind w:left="567"/>
-        <w:jc w:val="both"/>
-      </w:pPr>
-      <w:proofErr w:type="gramStart"/>
-      <w:r>
-        <w:lastRenderedPageBreak/>
-        <w:t>Its seeks</w:t>
-      </w:r>
-      <w:proofErr w:type="gramEnd"/>
-      <w:r>
-        <w:t xml:space="preserve"> to examine</w:t>
-      </w:r>
-      <w:r>
-        <w:t xml:space="preserve"> how cybercriminal activity has </w:t>
-      </w:r>
-      <w:r>
-        <w:t xml:space="preserve">impacted the world and the </w:t>
-      </w:r>
-      <w:r>
-        <w:t>academic</w:t>
-      </w:r>
-      <w:r>
-        <w:t xml:space="preserve"> institution</w:t>
-      </w:r>
-      <w:r>
-        <w:t>s</w:t>
-      </w:r>
-      <w:r>
-        <w:t xml:space="preserve"> network</w:t>
-      </w:r>
-      <w:r>
-        <w:t>s</w:t>
-      </w:r>
-      <w:r>
-        <w:t xml:space="preserve"> security.</w:t>
-      </w:r>
-    </w:p>
-    <w:p>
-      <w:pPr>
-        <w:pStyle w:val="NormalWeb"/>
+        <w:ind w:hanging="819"/>
+        <w:rPr>
+          <w:rFonts w:ascii="Times New Roman" w:hAnsi="Times New Roman" w:cs="Times New Roman"/>
+          <w:sz w:val="24"/>
+          <w:szCs w:val="24"/>
+        </w:rPr>
+      </w:pPr>
+      <w:r>
+        <w:rPr>
+          <w:rFonts w:ascii="Times New Roman" w:hAnsi="Times New Roman" w:cs="Times New Roman"/>
+          <w:sz w:val="24"/>
+          <w:szCs w:val="24"/>
+        </w:rPr>
+        <w:t>To introduce academic institutions to the various way of keep their</w:t>
+      </w:r>
+      <w:r>
+        <w:rPr>
+          <w:rFonts w:ascii="Times New Roman" w:hAnsi="Times New Roman" w:cs="Times New Roman"/>
+          <w:sz w:val="24"/>
+          <w:szCs w:val="24"/>
+        </w:rPr>
+        <w:t xml:space="preserve"> </w:t>
+      </w:r>
+      <w:r>
+        <w:rPr>
+          <w:rFonts w:ascii="Times New Roman" w:hAnsi="Times New Roman" w:cs="Times New Roman"/>
+          <w:sz w:val="24"/>
+          <w:szCs w:val="24"/>
+        </w:rPr>
+        <w:t>data secure</w:t>
+      </w:r>
+      <w:r>
+        <w:rPr>
+          <w:rFonts w:ascii="Times New Roman" w:hAnsi="Times New Roman" w:cs="Times New Roman"/>
+          <w:sz w:val="24"/>
+          <w:szCs w:val="24"/>
+        </w:rPr>
+        <w:t>.</w:t>
+      </w:r>
+    </w:p>
+    <w:p>
+      <w:pPr>
+        <w:pStyle w:val="ListParagraph"/>
         <w:numPr>
           <w:ilvl w:val="0"/>
-          <w:numId w:val="2"/>
+          <w:numId w:val="3"/>
         </w:numPr>
-        <w:spacing w:line="360" w:lineRule="auto"/>
-        <w:ind w:left="567"/>
-        <w:jc w:val="both"/>
-      </w:pPr>
-      <w:r>
-        <w:t>This research aims at discussing the major factors facilitating the rapid increase of cybercrime.</w:t>
-      </w:r>
-    </w:p>
-    <w:p>
-      <w:pPr>
-        <w:pStyle w:val="NormalWeb"/>
+        <w:ind w:hanging="819"/>
+        <w:rPr>
+          <w:rFonts w:ascii="Times New Roman" w:hAnsi="Times New Roman" w:cs="Times New Roman"/>
+          <w:sz w:val="24"/>
+          <w:szCs w:val="24"/>
+        </w:rPr>
+      </w:pPr>
+      <w:r>
+        <w:rPr>
+          <w:rFonts w:ascii="Times New Roman" w:hAnsi="Times New Roman" w:cs="Times New Roman"/>
+          <w:sz w:val="24"/>
+          <w:szCs w:val="24"/>
+        </w:rPr>
+        <w:t>To create awareness for the academic institutions employee/staffs on the effect of linking of the organization information</w:t>
+      </w:r>
+      <w:r>
+        <w:rPr>
+          <w:rFonts w:ascii="Times New Roman" w:hAnsi="Times New Roman" w:cs="Times New Roman"/>
+          <w:sz w:val="24"/>
+          <w:szCs w:val="24"/>
+        </w:rPr>
+        <w:t>.</w:t>
+      </w:r>
+    </w:p>
+    <w:p>
+      <w:pPr>
+        <w:pStyle w:val="ListParagraph"/>
         <w:numPr>
           <w:ilvl w:val="0"/>
-          <w:numId w:val="2"/>
+          <w:numId w:val="3"/>
         </w:numPr>
-        <w:spacing w:line="360" w:lineRule="auto"/>
-        <w:ind w:left="567"/>
-        <w:jc w:val="both"/>
-      </w:pPr>
-      <w:r>
-        <w:t>It seeks to establish appropriate measures by the international community to curb the situation</w:t>
+        <w:ind w:hanging="819"/>
+        <w:rPr>
+          <w:rFonts w:ascii="Times New Roman" w:hAnsi="Times New Roman" w:cs="Times New Roman"/>
+          <w:sz w:val="24"/>
+          <w:szCs w:val="24"/>
+        </w:rPr>
+      </w:pPr>
+      <w:r>
+        <w:rPr>
+          <w:rFonts w:ascii="Times New Roman" w:hAnsi="Times New Roman" w:cs="Times New Roman"/>
+          <w:sz w:val="24"/>
+          <w:szCs w:val="24"/>
+        </w:rPr>
+        <w:t>To introduce academic institution to various forms of cybercrimes adopted by cyber criminals in nowadays.</w:t>
+      </w:r>
+    </w:p>
+    <w:p>
+      <w:pPr>
+        <w:pStyle w:val="ListParagraph"/>
+        <w:numPr>
+          <w:ilvl w:val="0"/>
+          <w:numId w:val="3"/>
+        </w:numPr>
+        <w:ind w:hanging="819"/>
+        <w:rPr>
+          <w:rFonts w:ascii="Times New Roman" w:hAnsi="Times New Roman" w:cs="Times New Roman"/>
+          <w:sz w:val="24"/>
+          <w:szCs w:val="24"/>
+        </w:rPr>
+      </w:pPr>
+      <w:r>
+        <w:rPr>
+          <w:rFonts w:ascii="Times New Roman" w:hAnsi="Times New Roman" w:cs="Times New Roman"/>
+          <w:sz w:val="24"/>
+          <w:szCs w:val="24"/>
+        </w:rPr>
+        <w:t>To discussing the major factors facilitating the rapid development of cybercrime in the academic institution.</w:t>
+      </w:r>
+    </w:p>
+    <w:p>
+      <w:pPr>
+        <w:pStyle w:val="ListParagraph"/>
+        <w:numPr>
+          <w:ilvl w:val="0"/>
+          <w:numId w:val="3"/>
+        </w:numPr>
+        <w:ind w:hanging="819"/>
+        <w:rPr>
+          <w:rFonts w:ascii="Times New Roman" w:hAnsi="Times New Roman" w:cs="Times New Roman"/>
+          <w:sz w:val="24"/>
+          <w:szCs w:val="24"/>
+        </w:rPr>
+      </w:pPr>
+      <w:r>
+        <w:rPr>
+          <w:rFonts w:ascii="Times New Roman" w:hAnsi="Times New Roman" w:cs="Times New Roman"/>
+          <w:sz w:val="24"/>
+          <w:szCs w:val="24"/>
+        </w:rPr>
+        <w:t>To contribute appropriate measures to curb the growth of the cybercrime in the academic institutions.</w:t>
+      </w:r>
+    </w:p>
+    <w:p>
+      <w:pPr>
+        <w:pStyle w:val="ListParagraph"/>
+        <w:ind w:left="2520"/>
+        <w:rPr>
+          <w:rFonts w:ascii="Times New Roman" w:hAnsi="Times New Roman" w:cs="Times New Roman"/>
+          <w:sz w:val="24"/>
+          <w:szCs w:val="24"/>
+        </w:rPr>
+      </w:pPr>
+    </w:p>
+    <w:p>
+      <w:pPr>
+        <w:ind w:left="1701"/>
+        <w:rPr>
+          <w:rFonts w:ascii="Times New Roman" w:hAnsi="Times New Roman" w:cs="Times New Roman"/>
+          <w:sz w:val="24"/>
+          <w:szCs w:val="24"/>
+        </w:rPr>
+      </w:pPr>
+      <w:r>
+        <w:rPr>
+          <w:rFonts w:ascii="Times New Roman" w:hAnsi="Times New Roman" w:cs="Times New Roman"/>
+          <w:sz w:val="24"/>
+          <w:szCs w:val="24"/>
+        </w:rPr>
+        <w:t xml:space="preserve">  </w:t>
       </w:r>
     </w:p>
     <w:p>
@@ -1104,7 +1035,16 @@
           <w:sz w:val="24"/>
           <w:szCs w:val="24"/>
         </w:rPr>
-        <w:t>SIGNIFICANT OF STUDY</w:t>
+        <w:t>Significant of the s</w:t>
+      </w:r>
+      <w:r>
+        <w:rPr>
+          <w:rFonts w:ascii="Times New Roman" w:hAnsi="Times New Roman" w:cs="Times New Roman"/>
+          <w:b/>
+          <w:sz w:val="24"/>
+          <w:szCs w:val="24"/>
+        </w:rPr>
+        <w:t xml:space="preserve">tudy </w:t>
       </w:r>
     </w:p>
     <w:p>
@@ -1125,6 +1065,7 @@
           <w:sz w:val="24"/>
           <w:szCs w:val="24"/>
         </w:rPr>
+        <w:lastRenderedPageBreak/>
         <w:t>The study has the significance in observing the weaknesses present in the law governing cybercrime and strategic to initiate cybercri</w:t>
       </w:r>
       <w:r>
@@ -1192,6 +1133,15 @@
           <w:szCs w:val="24"/>
         </w:rPr>
         <w:t>institutions</w:t>
+      </w:r>
+      <w:r>
+        <w:rPr>
+          <w:rFonts w:ascii="Times New Roman" w:hAnsi="Times New Roman" w:cs="Times New Roman"/>
+          <w:bCs/>
+          <w:sz w:val="24"/>
+          <w:szCs w:val="24"/>
+        </w:rPr>
+        <w:t xml:space="preserve"> bodies</w:t>
       </w:r>
       <w:r>
         <w:rPr>
@@ -1225,7 +1175,7 @@
           <w:sz w:val="24"/>
           <w:szCs w:val="24"/>
         </w:rPr>
-        <w:t>SCOPE OF THE STUDY</w:t>
+        <w:t>Scope of the study</w:t>
       </w:r>
     </w:p>
     <w:p>
@@ -1264,9 +1214,8 @@
           <w:sz w:val="24"/>
           <w:szCs w:val="24"/>
         </w:rPr>
-        <w:t xml:space="preserve"> combating a cybercrime. The researcher was interest to analyse the legal documents that can be used to stop computer crime. And what </w:t>
-      </w:r>
-      <w:proofErr w:type="gramStart"/>
+        <w:t xml:space="preserve"> combat</w:t>
+      </w:r>
       <w:r>
         <w:rPr>
           <w:rFonts w:ascii="Times New Roman" w:hAnsi="Times New Roman" w:cs="Times New Roman"/>
@@ -1274,9 +1223,26 @@
           <w:sz w:val="24"/>
           <w:szCs w:val="24"/>
         </w:rPr>
-        <w:t>effort are</w:t>
-      </w:r>
-      <w:proofErr w:type="gramEnd"/>
+        <w:t>ing a cybercrime. The research</w:t>
+      </w:r>
+      <w:r>
+        <w:rPr>
+          <w:rFonts w:ascii="Times New Roman" w:hAnsi="Times New Roman" w:cs="Times New Roman"/>
+          <w:bCs/>
+          <w:sz w:val="24"/>
+          <w:szCs w:val="24"/>
+        </w:rPr>
+        <w:t xml:space="preserve"> was interest to analyse the legal documents that can be used to stop computer crime. And what </w:t>
+      </w:r>
+      <w:r>
+        <w:rPr>
+          <w:rFonts w:ascii="Times New Roman" w:hAnsi="Times New Roman" w:cs="Times New Roman"/>
+          <w:bCs/>
+          <w:sz w:val="24"/>
+          <w:szCs w:val="24"/>
+        </w:rPr>
+        <w:t>effort is</w:t>
+      </w:r>
       <w:r>
         <w:rPr>
           <w:rFonts w:ascii="Times New Roman" w:hAnsi="Times New Roman" w:cs="Times New Roman"/>
@@ -1309,6 +1275,8 @@
           <w:sz w:val="28"/>
         </w:rPr>
       </w:pPr>
+      <w:bookmarkStart w:id="0" w:name="_GoBack"/>
+      <w:bookmarkEnd w:id="0"/>
     </w:p>
     <w:sectPr>
       <w:pgSz w:w="11906" w:h="16838"/>
@@ -1496,11 +1464,103 @@
       </w:rPr>
     </w:lvl>
   </w:abstractNum>
+  <w:abstractNum w:abstractNumId="2">
+    <w:nsid w:val="76446FA4"/>
+    <w:multiLevelType w:val="hybridMultilevel"/>
+    <w:tmpl w:val="6B9CD3DE"/>
+    <w:lvl w:ilvl="0" w:tplc="D2CA206E">
+      <w:start w:val="1"/>
+      <w:numFmt w:val="decimal"/>
+      <w:lvlText w:val="%1."/>
+      <w:lvlJc w:val="left"/>
+      <w:pPr>
+        <w:ind w:left="2520" w:hanging="360"/>
+      </w:pPr>
+      <w:rPr>
+        <w:rFonts w:hint="default"/>
+      </w:rPr>
+    </w:lvl>
+    <w:lvl w:ilvl="1" w:tplc="08090019" w:tentative="1">
+      <w:start w:val="1"/>
+      <w:numFmt w:val="lowerLetter"/>
+      <w:lvlText w:val="%2."/>
+      <w:lvlJc w:val="left"/>
+      <w:pPr>
+        <w:ind w:left="3240" w:hanging="360"/>
+      </w:pPr>
+    </w:lvl>
+    <w:lvl w:ilvl="2" w:tplc="0809001B" w:tentative="1">
+      <w:start w:val="1"/>
+      <w:numFmt w:val="lowerRoman"/>
+      <w:lvlText w:val="%3."/>
+      <w:lvlJc w:val="right"/>
+      <w:pPr>
+        <w:ind w:left="3960" w:hanging="180"/>
+      </w:pPr>
+    </w:lvl>
+    <w:lvl w:ilvl="3" w:tplc="0809000F" w:tentative="1">
+      <w:start w:val="1"/>
+      <w:numFmt w:val="decimal"/>
+      <w:lvlText w:val="%4."/>
+      <w:lvlJc w:val="left"/>
+      <w:pPr>
+        <w:ind w:left="4680" w:hanging="360"/>
+      </w:pPr>
+    </w:lvl>
+    <w:lvl w:ilvl="4" w:tplc="08090019" w:tentative="1">
+      <w:start w:val="1"/>
+      <w:numFmt w:val="lowerLetter"/>
+      <w:lvlText w:val="%5."/>
+      <w:lvlJc w:val="left"/>
+      <w:pPr>
+        <w:ind w:left="5400" w:hanging="360"/>
+      </w:pPr>
+    </w:lvl>
+    <w:lvl w:ilvl="5" w:tplc="0809001B" w:tentative="1">
+      <w:start w:val="1"/>
+      <w:numFmt w:val="lowerRoman"/>
+      <w:lvlText w:val="%6."/>
+      <w:lvlJc w:val="right"/>
+      <w:pPr>
+        <w:ind w:left="6120" w:hanging="180"/>
+      </w:pPr>
+    </w:lvl>
+    <w:lvl w:ilvl="6" w:tplc="0809000F" w:tentative="1">
+      <w:start w:val="1"/>
+      <w:numFmt w:val="decimal"/>
+      <w:lvlText w:val="%7."/>
+      <w:lvlJc w:val="left"/>
+      <w:pPr>
+        <w:ind w:left="6840" w:hanging="360"/>
+      </w:pPr>
+    </w:lvl>
+    <w:lvl w:ilvl="7" w:tplc="08090019" w:tentative="1">
+      <w:start w:val="1"/>
+      <w:numFmt w:val="lowerLetter"/>
+      <w:lvlText w:val="%8."/>
+      <w:lvlJc w:val="left"/>
+      <w:pPr>
+        <w:ind w:left="7560" w:hanging="360"/>
+      </w:pPr>
+    </w:lvl>
+    <w:lvl w:ilvl="8" w:tplc="0809001B" w:tentative="1">
+      <w:start w:val="1"/>
+      <w:numFmt w:val="lowerRoman"/>
+      <w:lvlText w:val="%9."/>
+      <w:lvlJc w:val="right"/>
+      <w:pPr>
+        <w:ind w:left="8280" w:hanging="180"/>
+      </w:pPr>
+    </w:lvl>
+  </w:abstractNum>
   <w:num w:numId="1">
     <w:abstractNumId w:val="1"/>
   </w:num>
   <w:num w:numId="2">
     <w:abstractNumId w:val="0"/>
+  </w:num>
+  <w:num w:numId="3">
+    <w:abstractNumId w:val="2"/>
   </w:num>
 </w:numbering>
 </file>

</xml_diff>

<commit_message>
remove study from scope
</commit_message>
<xml_diff>
--- a/MODINAH PROJECT.docx
+++ b/MODINAH PROJECT.docx
@@ -196,7 +196,6 @@
           <w:sz w:val="28"/>
         </w:rPr>
       </w:pPr>
-      <w:proofErr w:type="gramStart"/>
       <w:r>
         <w:rPr>
           <w:rFonts w:ascii="Times New Roman" w:hAnsi="Times New Roman" w:cs="Times New Roman"/>
@@ -205,7 +204,6 @@
         </w:rPr>
         <w:t>DEPARTMENT OF COMPUTER SCIENCE AND ENGINEERING FACULTY OF ENGINEERING AND TECHNOLOGY, LADOKE AKINTOLA UNIVERSITY OF TECHNOLOGY OGBOMOSO, OYO STATE NIGERIA.</w:t>
       </w:r>
-      <w:proofErr w:type="gramEnd"/>
     </w:p>
     <w:p>
       <w:pPr>
@@ -375,79 +373,7 @@
           <w:sz w:val="24"/>
           <w:szCs w:val="24"/>
         </w:rPr>
-        <w:t>’ (</w:t>
-      </w:r>
-      <w:proofErr w:type="spellStart"/>
-      <w:r>
-        <w:rPr>
-          <w:rFonts w:ascii="Times New Roman" w:hAnsi="Times New Roman" w:cs="Times New Roman"/>
-          <w:sz w:val="24"/>
-          <w:szCs w:val="24"/>
-        </w:rPr>
-        <w:t>Saban</w:t>
-      </w:r>
-      <w:proofErr w:type="spellEnd"/>
-      <w:r>
-        <w:rPr>
-          <w:rFonts w:ascii="Times New Roman" w:hAnsi="Times New Roman" w:cs="Times New Roman"/>
-          <w:sz w:val="24"/>
-          <w:szCs w:val="24"/>
-        </w:rPr>
-        <w:t xml:space="preserve">, </w:t>
-      </w:r>
-      <w:proofErr w:type="spellStart"/>
-      <w:r>
-        <w:rPr>
-          <w:rFonts w:ascii="Times New Roman" w:hAnsi="Times New Roman" w:cs="Times New Roman"/>
-          <w:sz w:val="24"/>
-          <w:szCs w:val="24"/>
-        </w:rPr>
-        <w:t>McGivern</w:t>
-      </w:r>
-      <w:proofErr w:type="spellEnd"/>
-      <w:r>
-        <w:rPr>
-          <w:rFonts w:ascii="Times New Roman" w:hAnsi="Times New Roman" w:cs="Times New Roman"/>
-          <w:sz w:val="24"/>
-          <w:szCs w:val="24"/>
-        </w:rPr>
-        <w:t xml:space="preserve"> and </w:t>
-      </w:r>
-      <w:proofErr w:type="spellStart"/>
-      <w:r>
-        <w:rPr>
-          <w:rFonts w:ascii="Times New Roman" w:hAnsi="Times New Roman" w:cs="Times New Roman"/>
-          <w:sz w:val="24"/>
-          <w:szCs w:val="24"/>
-        </w:rPr>
-        <w:t>Saykiewicz</w:t>
-      </w:r>
-      <w:proofErr w:type="spellEnd"/>
-      <w:r>
-        <w:rPr>
-          <w:rFonts w:ascii="Times New Roman" w:hAnsi="Times New Roman" w:cs="Times New Roman"/>
-          <w:sz w:val="24"/>
-          <w:szCs w:val="24"/>
-        </w:rPr>
-        <w:t xml:space="preserve">, 2002) defined as ‘any illegal act fostered or facilitated by a computer, whether the computer is an object of a crime, an instrument used to commit a crime, or a repository of evidence related to a crime’ (Royal Canadian Mounted Police, 2000, in </w:t>
-      </w:r>
-      <w:proofErr w:type="spellStart"/>
-      <w:r>
-        <w:rPr>
-          <w:rFonts w:ascii="Times New Roman" w:hAnsi="Times New Roman" w:cs="Times New Roman"/>
-          <w:sz w:val="24"/>
-          <w:szCs w:val="24"/>
-        </w:rPr>
-        <w:t>Hinduja</w:t>
-      </w:r>
-      <w:proofErr w:type="spellEnd"/>
-      <w:r>
-        <w:rPr>
-          <w:rFonts w:ascii="Times New Roman" w:hAnsi="Times New Roman" w:cs="Times New Roman"/>
-          <w:sz w:val="24"/>
-          <w:szCs w:val="24"/>
-        </w:rPr>
-        <w:t xml:space="preserve"> and Schafer 2009) Cybercrimes are those crimes which are committed in the online or electronic environment.</w:t>
+        <w:t>’ (Saban, McGivern and Saykiewicz, 2002) defined as ‘any illegal act fostered or facilitated by a computer, whether the computer is an object of a crime, an instrument used to commit a crime, or a repository of evidence related to a crime’ (Royal Canadian Mounted Police, 2000, in Hinduja and Schafer 2009) Cybercrimes are those crimes which are committed in the online or electronic environment.</w:t>
       </w:r>
     </w:p>
     <w:p>
@@ -466,25 +392,7 @@
           <w:sz w:val="24"/>
           <w:szCs w:val="24"/>
         </w:rPr>
-        <w:t xml:space="preserve">The role that Information and Communication Technology (ICT) plays in all aspects of human </w:t>
-      </w:r>
-      <w:proofErr w:type="spellStart"/>
-      <w:r>
-        <w:rPr>
-          <w:rFonts w:ascii="Times New Roman" w:hAnsi="Times New Roman" w:cs="Times New Roman"/>
-          <w:sz w:val="24"/>
-          <w:szCs w:val="24"/>
-        </w:rPr>
-        <w:t>endeavors</w:t>
-      </w:r>
-      <w:proofErr w:type="spellEnd"/>
-      <w:r>
-        <w:rPr>
-          <w:rFonts w:ascii="Times New Roman" w:hAnsi="Times New Roman" w:cs="Times New Roman"/>
-          <w:sz w:val="24"/>
-          <w:szCs w:val="24"/>
-        </w:rPr>
-        <w:t xml:space="preserve"> is well documented and evident. ICT has integrated different economies of the world, through the aid of electronics via the internet. Many corporate organizations, including banks now depend on ICT and computer networks to perform basic as well as complex tasks. The electronic market is now open to everybody, including criminals. It is projected that by 2030, global Cyber security spending will reach $300bn, a 136% increase from $75bn in 2015.</w:t>
+        <w:t>The role that Information and Communication Technology (ICT) plays in all aspects of human endeavors is well documented and evident. ICT has integrated different economies of the world, through the aid of electronics via the internet. Many corporate organizations, including banks now depend on ICT and computer networks to perform basic as well as complex tasks. The electronic market is now open to everybody, including criminals. It is projected that by 2030, global Cyber security spending will reach $300bn, a 136% increase from $75bn in 2015.</w:t>
       </w:r>
     </w:p>
     <w:p>
@@ -539,25 +447,7 @@
           <w:sz w:val="24"/>
           <w:szCs w:val="24"/>
         </w:rPr>
-        <w:t>Viruses, worms, hacking and Trojan horses are another serious threat. There is a variety of Cybercrime committed but these are the most prevalent and appear to be among the most troubling to computer users (</w:t>
-      </w:r>
-      <w:proofErr w:type="spellStart"/>
-      <w:r>
-        <w:rPr>
-          <w:rFonts w:ascii="Times New Roman" w:hAnsi="Times New Roman" w:cs="Times New Roman"/>
-          <w:sz w:val="24"/>
-          <w:szCs w:val="24"/>
-        </w:rPr>
-        <w:t>Furnell</w:t>
-      </w:r>
-      <w:proofErr w:type="spellEnd"/>
-      <w:r>
-        <w:rPr>
-          <w:rFonts w:ascii="Times New Roman" w:hAnsi="Times New Roman" w:cs="Times New Roman"/>
-          <w:sz w:val="24"/>
-          <w:szCs w:val="24"/>
-        </w:rPr>
-        <w:t>, 2002 in Brett, 2008).</w:t>
+        <w:t>Viruses, worms, hacking and Trojan horses are another serious threat. There is a variety of Cybercrime committed but these are the most prevalent and appear to be among the most troubling to computer users (Furnell, 2002 in Brett, 2008).</w:t>
       </w:r>
     </w:p>
     <w:p>
@@ -612,27 +502,7 @@
           <w:lang w:val="en-US" w:eastAsia="zh-CN" w:bidi="ar"/>
         </w:rPr>
         <w:lastRenderedPageBreak/>
-        <w:t xml:space="preserve">The implications of cybercrime on international security have risen from the manner of technology use by individuals and a set of people known as cybercriminals. These people have mastered the art of computer networks to their advantage. Hidden behind computer monitors they commit atrocities such as data theft, hacking, espionage, and virus scattering. Most countries of the world have highly developed internet networks. Recently, there have been breakthroughs in the field as major telecommunication companies sprint to introduce 5G networks to the globe. However, there are fears that this network will also be used by criminals to gain access to </w:t>
-      </w:r>
-      <w:proofErr w:type="gramStart"/>
-      <w:r>
-        <w:rPr>
-          <w:rFonts w:ascii="Times New Roman" w:eastAsia="SimSun" w:hAnsi="Times New Roman" w:cs="Times New Roman"/>
-          <w:sz w:val="24"/>
-          <w:szCs w:val="24"/>
-          <w:lang w:val="en-US" w:eastAsia="zh-CN" w:bidi="ar"/>
-        </w:rPr>
-        <w:t>victims</w:t>
-      </w:r>
-      <w:proofErr w:type="gramEnd"/>
-      <w:r>
-        <w:rPr>
-          <w:rFonts w:ascii="Times New Roman" w:eastAsia="SimSun" w:hAnsi="Times New Roman" w:cs="Times New Roman"/>
-          <w:sz w:val="24"/>
-          <w:szCs w:val="24"/>
-          <w:lang w:val="en-US" w:eastAsia="zh-CN" w:bidi="ar"/>
-        </w:rPr>
-        <w:t xml:space="preserve"> organization network systems causing destruction and losses across all continents. Numerous techniques are being used by criminals of the 21st century to target sensitive data, recording the highest levels of fraud in history. At the hands of cybercriminals, victims lose private information, money, and even their characters. This study seeks to explore the forms of cybercrimes that have rocked the world in the new age. Additionally, the study seeks to examine the impact of such activities on </w:t>
+        <w:t xml:space="preserve">The implications of cybercrime on international security have risen from the manner of technology use by individuals and a set of people known as cybercriminals. These people have mastered the art of computer networks to their advantage. Hidden behind computer monitors they commit atrocities such as data theft, hacking, espionage, and virus scattering. Most countries of the world have highly developed internet networks. Recently, there have been breakthroughs in the field as major telecommunication companies sprint to introduce 5G networks to the globe. However, there are fears that this network will also be used by criminals to gain access to victims organization network systems causing destruction and losses across all continents. Numerous techniques are being used by criminals of the 21st century to target sensitive data, recording the highest levels of fraud in history. At the hands of cybercriminals, victims lose private information, money, and even their characters. This study seeks to explore the forms of cybercrimes that have rocked the world in the new age. Additionally, the study seeks to examine the impact of such activities on </w:t>
       </w:r>
       <w:r>
         <w:rPr>
@@ -1175,8 +1045,10 @@
           <w:sz w:val="24"/>
           <w:szCs w:val="24"/>
         </w:rPr>
-        <w:t>Scope of the study</w:t>
-      </w:r>
+        <w:t>Scope of the</w:t>
+      </w:r>
+      <w:bookmarkStart w:id="0" w:name="_GoBack"/>
+      <w:bookmarkEnd w:id="0"/>
     </w:p>
     <w:p>
       <w:pPr>
@@ -1275,8 +1147,6 @@
           <w:sz w:val="28"/>
         </w:rPr>
       </w:pPr>
-      <w:bookmarkStart w:id="0" w:name="_GoBack"/>
-      <w:bookmarkEnd w:id="0"/>
     </w:p>
     <w:sectPr>
       <w:pgSz w:w="11906" w:h="16838"/>

</xml_diff>

<commit_message>
add study to scope
</commit_message>
<xml_diff>
--- a/MODINAH PROJECT.docx
+++ b/MODINAH PROJECT.docx
@@ -196,6 +196,7 @@
           <w:sz w:val="28"/>
         </w:rPr>
       </w:pPr>
+      <w:proofErr w:type="gramStart"/>
       <w:r>
         <w:rPr>
           <w:rFonts w:ascii="Times New Roman" w:hAnsi="Times New Roman" w:cs="Times New Roman"/>
@@ -204,6 +205,7 @@
         </w:rPr>
         <w:t>DEPARTMENT OF COMPUTER SCIENCE AND ENGINEERING FACULTY OF ENGINEERING AND TECHNOLOGY, LADOKE AKINTOLA UNIVERSITY OF TECHNOLOGY OGBOMOSO, OYO STATE NIGERIA.</w:t>
       </w:r>
+      <w:proofErr w:type="gramEnd"/>
     </w:p>
     <w:p>
       <w:pPr>
@@ -373,7 +375,79 @@
           <w:sz w:val="24"/>
           <w:szCs w:val="24"/>
         </w:rPr>
-        <w:t>’ (Saban, McGivern and Saykiewicz, 2002) defined as ‘any illegal act fostered or facilitated by a computer, whether the computer is an object of a crime, an instrument used to commit a crime, or a repository of evidence related to a crime’ (Royal Canadian Mounted Police, 2000, in Hinduja and Schafer 2009) Cybercrimes are those crimes which are committed in the online or electronic environment.</w:t>
+        <w:t>’ (</w:t>
+      </w:r>
+      <w:proofErr w:type="spellStart"/>
+      <w:r>
+        <w:rPr>
+          <w:rFonts w:ascii="Times New Roman" w:hAnsi="Times New Roman" w:cs="Times New Roman"/>
+          <w:sz w:val="24"/>
+          <w:szCs w:val="24"/>
+        </w:rPr>
+        <w:t>Saban</w:t>
+      </w:r>
+      <w:proofErr w:type="spellEnd"/>
+      <w:r>
+        <w:rPr>
+          <w:rFonts w:ascii="Times New Roman" w:hAnsi="Times New Roman" w:cs="Times New Roman"/>
+          <w:sz w:val="24"/>
+          <w:szCs w:val="24"/>
+        </w:rPr>
+        <w:t xml:space="preserve">, </w:t>
+      </w:r>
+      <w:proofErr w:type="spellStart"/>
+      <w:r>
+        <w:rPr>
+          <w:rFonts w:ascii="Times New Roman" w:hAnsi="Times New Roman" w:cs="Times New Roman"/>
+          <w:sz w:val="24"/>
+          <w:szCs w:val="24"/>
+        </w:rPr>
+        <w:t>McGivern</w:t>
+      </w:r>
+      <w:proofErr w:type="spellEnd"/>
+      <w:r>
+        <w:rPr>
+          <w:rFonts w:ascii="Times New Roman" w:hAnsi="Times New Roman" w:cs="Times New Roman"/>
+          <w:sz w:val="24"/>
+          <w:szCs w:val="24"/>
+        </w:rPr>
+        <w:t xml:space="preserve"> and </w:t>
+      </w:r>
+      <w:proofErr w:type="spellStart"/>
+      <w:r>
+        <w:rPr>
+          <w:rFonts w:ascii="Times New Roman" w:hAnsi="Times New Roman" w:cs="Times New Roman"/>
+          <w:sz w:val="24"/>
+          <w:szCs w:val="24"/>
+        </w:rPr>
+        <w:t>Saykiewicz</w:t>
+      </w:r>
+      <w:proofErr w:type="spellEnd"/>
+      <w:r>
+        <w:rPr>
+          <w:rFonts w:ascii="Times New Roman" w:hAnsi="Times New Roman" w:cs="Times New Roman"/>
+          <w:sz w:val="24"/>
+          <w:szCs w:val="24"/>
+        </w:rPr>
+        <w:t xml:space="preserve">, 2002) defined as ‘any illegal act fostered or facilitated by a computer, whether the computer is an object of a crime, an instrument used to commit a crime, or a repository of evidence related to a crime’ (Royal Canadian Mounted Police, 2000, in </w:t>
+      </w:r>
+      <w:proofErr w:type="spellStart"/>
+      <w:r>
+        <w:rPr>
+          <w:rFonts w:ascii="Times New Roman" w:hAnsi="Times New Roman" w:cs="Times New Roman"/>
+          <w:sz w:val="24"/>
+          <w:szCs w:val="24"/>
+        </w:rPr>
+        <w:t>Hinduja</w:t>
+      </w:r>
+      <w:proofErr w:type="spellEnd"/>
+      <w:r>
+        <w:rPr>
+          <w:rFonts w:ascii="Times New Roman" w:hAnsi="Times New Roman" w:cs="Times New Roman"/>
+          <w:sz w:val="24"/>
+          <w:szCs w:val="24"/>
+        </w:rPr>
+        <w:t xml:space="preserve"> and Schafer 2009) Cybercrimes are those crimes which are committed in the online or electronic environment.</w:t>
       </w:r>
     </w:p>
     <w:p>
@@ -392,7 +466,25 @@
           <w:sz w:val="24"/>
           <w:szCs w:val="24"/>
         </w:rPr>
-        <w:t>The role that Information and Communication Technology (ICT) plays in all aspects of human endeavors is well documented and evident. ICT has integrated different economies of the world, through the aid of electronics via the internet. Many corporate organizations, including banks now depend on ICT and computer networks to perform basic as well as complex tasks. The electronic market is now open to everybody, including criminals. It is projected that by 2030, global Cyber security spending will reach $300bn, a 136% increase from $75bn in 2015.</w:t>
+        <w:t xml:space="preserve">The role that Information and Communication Technology (ICT) plays in all aspects of human </w:t>
+      </w:r>
+      <w:proofErr w:type="spellStart"/>
+      <w:r>
+        <w:rPr>
+          <w:rFonts w:ascii="Times New Roman" w:hAnsi="Times New Roman" w:cs="Times New Roman"/>
+          <w:sz w:val="24"/>
+          <w:szCs w:val="24"/>
+        </w:rPr>
+        <w:t>endeavors</w:t>
+      </w:r>
+      <w:proofErr w:type="spellEnd"/>
+      <w:r>
+        <w:rPr>
+          <w:rFonts w:ascii="Times New Roman" w:hAnsi="Times New Roman" w:cs="Times New Roman"/>
+          <w:sz w:val="24"/>
+          <w:szCs w:val="24"/>
+        </w:rPr>
+        <w:t xml:space="preserve"> is well documented and evident. ICT has integrated different economies of the world, through the aid of electronics via the internet. Many corporate organizations, including banks now depend on ICT and computer networks to perform basic as well as complex tasks. The electronic market is now open to everybody, including criminals. It is projected that by 2030, global Cyber security spending will reach $300bn, a 136% increase from $75bn in 2015.</w:t>
       </w:r>
     </w:p>
     <w:p>
@@ -447,7 +539,25 @@
           <w:sz w:val="24"/>
           <w:szCs w:val="24"/>
         </w:rPr>
-        <w:t>Viruses, worms, hacking and Trojan horses are another serious threat. There is a variety of Cybercrime committed but these are the most prevalent and appear to be among the most troubling to computer users (Furnell, 2002 in Brett, 2008).</w:t>
+        <w:t>Viruses, worms, hacking and Trojan horses are another serious threat. There is a variety of Cybercrime committed but these are the most prevalent and appear to be among the most troubling to computer users (</w:t>
+      </w:r>
+      <w:proofErr w:type="spellStart"/>
+      <w:r>
+        <w:rPr>
+          <w:rFonts w:ascii="Times New Roman" w:hAnsi="Times New Roman" w:cs="Times New Roman"/>
+          <w:sz w:val="24"/>
+          <w:szCs w:val="24"/>
+        </w:rPr>
+        <w:t>Furnell</w:t>
+      </w:r>
+      <w:proofErr w:type="spellEnd"/>
+      <w:r>
+        <w:rPr>
+          <w:rFonts w:ascii="Times New Roman" w:hAnsi="Times New Roman" w:cs="Times New Roman"/>
+          <w:sz w:val="24"/>
+          <w:szCs w:val="24"/>
+        </w:rPr>
+        <w:t>, 2002 in Brett, 2008).</w:t>
       </w:r>
     </w:p>
     <w:p>
@@ -502,7 +612,27 @@
           <w:lang w:val="en-US" w:eastAsia="zh-CN" w:bidi="ar"/>
         </w:rPr>
         <w:lastRenderedPageBreak/>
-        <w:t xml:space="preserve">The implications of cybercrime on international security have risen from the manner of technology use by individuals and a set of people known as cybercriminals. These people have mastered the art of computer networks to their advantage. Hidden behind computer monitors they commit atrocities such as data theft, hacking, espionage, and virus scattering. Most countries of the world have highly developed internet networks. Recently, there have been breakthroughs in the field as major telecommunication companies sprint to introduce 5G networks to the globe. However, there are fears that this network will also be used by criminals to gain access to victims organization network systems causing destruction and losses across all continents. Numerous techniques are being used by criminals of the 21st century to target sensitive data, recording the highest levels of fraud in history. At the hands of cybercriminals, victims lose private information, money, and even their characters. This study seeks to explore the forms of cybercrimes that have rocked the world in the new age. Additionally, the study seeks to examine the impact of such activities on </w:t>
+        <w:t xml:space="preserve">The implications of cybercrime on international security have risen from the manner of technology use by individuals and a set of people known as cybercriminals. These people have mastered the art of computer networks to their advantage. Hidden behind computer monitors they commit atrocities such as data theft, hacking, espionage, and virus scattering. Most countries of the world have highly developed internet networks. Recently, there have been breakthroughs in the field as major telecommunication companies sprint to introduce 5G networks to the globe. However, there are fears that this network will also be used by criminals to gain access to </w:t>
+      </w:r>
+      <w:proofErr w:type="gramStart"/>
+      <w:r>
+        <w:rPr>
+          <w:rFonts w:ascii="Times New Roman" w:eastAsia="SimSun" w:hAnsi="Times New Roman" w:cs="Times New Roman"/>
+          <w:sz w:val="24"/>
+          <w:szCs w:val="24"/>
+          <w:lang w:val="en-US" w:eastAsia="zh-CN" w:bidi="ar"/>
+        </w:rPr>
+        <w:t>victims</w:t>
+      </w:r>
+      <w:proofErr w:type="gramEnd"/>
+      <w:r>
+        <w:rPr>
+          <w:rFonts w:ascii="Times New Roman" w:eastAsia="SimSun" w:hAnsi="Times New Roman" w:cs="Times New Roman"/>
+          <w:sz w:val="24"/>
+          <w:szCs w:val="24"/>
+          <w:lang w:val="en-US" w:eastAsia="zh-CN" w:bidi="ar"/>
+        </w:rPr>
+        <w:t xml:space="preserve"> organization network systems causing destruction and losses across all continents. Numerous techniques are being used by criminals of the 21st century to target sensitive data, recording the highest levels of fraud in history. At the hands of cybercriminals, victims lose private information, money, and even their characters. This study seeks to explore the forms of cybercrimes that have rocked the world in the new age. Additionally, the study seeks to examine the impact of such activities on </w:t>
       </w:r>
       <w:r>
         <w:rPr>
@@ -1045,7 +1175,7 @@
           <w:sz w:val="24"/>
           <w:szCs w:val="24"/>
         </w:rPr>
-        <w:t>Scope of the</w:t>
+        <w:t>Scope of the study</w:t>
       </w:r>
       <w:bookmarkStart w:id="0" w:name="_GoBack"/>
       <w:bookmarkEnd w:id="0"/>

</xml_diff>